<commit_message>
random ve Salarylokasyon eklendi
</commit_message>
<xml_diff>
--- a/src/test/java/CucumberProject4_Eng.docx
+++ b/src/test/java/CucumberProject4_Eng.docx
@@ -69,7 +69,27 @@
           <w:szCs w:val="28"/>
         </w:rPr>
         <w:br/>
-        <w:t xml:space="preserve">    1.2) You should create basic part of the framework together as well (Driver class , Parent Class)</w:t>
+        <w:t xml:space="preserve">    1.2) You should create basic part of the framework together as well (Driver </w:t>
+      </w:r>
+      <w:proofErr w:type="gramStart"/>
+      <w:r>
+        <w:rPr>
+          <w:rFonts w:eastAsia="Times New Roman" w:cstheme="minorHAnsi"/>
+          <w:color w:val="000000"/>
+          <w:sz w:val="28"/>
+          <w:szCs w:val="28"/>
+        </w:rPr>
+        <w:t>class ,</w:t>
+      </w:r>
+      <w:proofErr w:type="gramEnd"/>
+      <w:r>
+        <w:rPr>
+          <w:rFonts w:eastAsia="Times New Roman" w:cstheme="minorHAnsi"/>
+          <w:color w:val="000000"/>
+          <w:sz w:val="28"/>
+          <w:szCs w:val="28"/>
+        </w:rPr>
+        <w:t xml:space="preserve"> Parent Class)</w:t>
       </w:r>
       <w:r>
         <w:rPr>
@@ -223,6 +243,7 @@
         <w:t xml:space="preserve">    3.5)    Create </w:t>
       </w:r>
       <w:proofErr w:type="spellStart"/>
+      <w:proofErr w:type="gramStart"/>
       <w:r>
         <w:rPr>
           <w:rFonts w:eastAsia="Times New Roman" w:cstheme="minorHAnsi"/>
@@ -233,6 +254,7 @@
         <w:t>a</w:t>
       </w:r>
       <w:proofErr w:type="spellEnd"/>
+      <w:proofErr w:type="gramEnd"/>
       <w:r>
         <w:rPr>
           <w:rFonts w:eastAsia="Times New Roman" w:cstheme="minorHAnsi"/>
@@ -431,6 +453,7 @@
         <w:t xml:space="preserve"> Education&gt; Setup&gt; </w:t>
       </w:r>
       <w:proofErr w:type="spellStart"/>
+      <w:proofErr w:type="gramStart"/>
       <w:r>
         <w:rPr>
           <w:rFonts w:eastAsia="Times New Roman" w:cstheme="minorHAnsi"/>
@@ -448,7 +471,17 @@
           <w:sz w:val="28"/>
           <w:szCs w:val="28"/>
         </w:rPr>
-        <w:t xml:space="preserve">(name is </w:t>
+        <w:t>(</w:t>
+      </w:r>
+      <w:proofErr w:type="gramEnd"/>
+      <w:r>
+        <w:rPr>
+          <w:rFonts w:eastAsia="Times New Roman" w:cstheme="minorHAnsi"/>
+          <w:color w:val="000000"/>
+          <w:sz w:val="28"/>
+          <w:szCs w:val="28"/>
+        </w:rPr>
+        <w:t xml:space="preserve">name is </w:t>
       </w:r>
       <w:proofErr w:type="spellStart"/>
       <w:r>
@@ -547,7 +580,27 @@
           <w:szCs w:val="28"/>
         </w:rPr>
         <w:br/>
-        <w:t xml:space="preserve">    3.8)    Create a Human Resources &gt; Setup &gt; Position Salary , edit the position Salary , delete the position Salary </w:t>
+        <w:t xml:space="preserve">    3.8)    Create a Human Resources &gt; Setup &gt; Position </w:t>
+      </w:r>
+      <w:proofErr w:type="gramStart"/>
+      <w:r>
+        <w:rPr>
+          <w:rFonts w:eastAsia="Times New Roman" w:cstheme="minorHAnsi"/>
+          <w:color w:val="000000"/>
+          <w:sz w:val="28"/>
+          <w:szCs w:val="28"/>
+        </w:rPr>
+        <w:t>Salary ,</w:t>
+      </w:r>
+      <w:proofErr w:type="gramEnd"/>
+      <w:r>
+        <w:rPr>
+          <w:rFonts w:eastAsia="Times New Roman" w:cstheme="minorHAnsi"/>
+          <w:color w:val="000000"/>
+          <w:sz w:val="28"/>
+          <w:szCs w:val="28"/>
+        </w:rPr>
+        <w:t xml:space="preserve"> edit the position Salary , delete the position Salary </w:t>
       </w:r>
     </w:p>
     <w:p>
@@ -655,87 +708,6 @@
         <w:br/>
         <w:t xml:space="preserve">            Create a Human Resources &gt; Setup &gt; Salary Constants , edit the Salary Constants , delete the Salary Constants</w:t>
       </w:r>
-      <w:r>
-        <w:rPr>
-          <w:rFonts w:eastAsia="Times New Roman" w:cstheme="minorHAnsi"/>
-          <w:color w:val="000000"/>
-          <w:sz w:val="28"/>
-          <w:szCs w:val="28"/>
-        </w:rPr>
-        <w:br/>
-      </w:r>
-      <w:r>
-        <w:rPr>
-          <w:rFonts w:eastAsia="Times New Roman" w:cstheme="minorHAnsi"/>
-          <w:color w:val="000000"/>
-          <w:sz w:val="28"/>
-          <w:szCs w:val="28"/>
-        </w:rPr>
-        <w:t xml:space="preserve">    3.11)   Create a</w:t>
-      </w:r>
-      <w:r>
-        <w:rPr>
-          <w:rFonts w:eastAsia="Times New Roman" w:cstheme="minorHAnsi"/>
-          <w:color w:val="000000"/>
-          <w:sz w:val="28"/>
-          <w:szCs w:val="28"/>
-        </w:rPr>
-        <w:t xml:space="preserve"> </w:t>
-      </w:r>
-      <w:r>
-        <w:rPr>
-          <w:rFonts w:eastAsia="Times New Roman" w:cstheme="minorHAnsi"/>
-          <w:color w:val="000000"/>
-          <w:sz w:val="28"/>
-          <w:szCs w:val="28"/>
-        </w:rPr>
-        <w:t xml:space="preserve"> Budget &gt; Setup &gt; </w:t>
-      </w:r>
-      <w:r>
-        <w:rPr>
-          <w:rFonts w:eastAsia="Times New Roman" w:cstheme="minorHAnsi"/>
-          <w:color w:val="000000"/>
-          <w:sz w:val="28"/>
-          <w:szCs w:val="28"/>
-        </w:rPr>
-        <w:t>Budget Accounts</w:t>
-      </w:r>
-      <w:r>
-        <w:rPr>
-          <w:rFonts w:eastAsia="Times New Roman" w:cstheme="minorHAnsi"/>
-          <w:color w:val="000000"/>
-          <w:sz w:val="28"/>
-          <w:szCs w:val="28"/>
-        </w:rPr>
-        <w:t xml:space="preserve"> , edit the </w:t>
-      </w:r>
-      <w:r>
-        <w:rPr>
-          <w:rFonts w:eastAsia="Times New Roman" w:cstheme="minorHAnsi"/>
-          <w:color w:val="000000"/>
-          <w:sz w:val="28"/>
-          <w:szCs w:val="28"/>
-        </w:rPr>
-        <w:t>Budget Accounts</w:t>
-      </w:r>
-      <w:r>
-        <w:rPr>
-          <w:rFonts w:eastAsia="Times New Roman" w:cstheme="minorHAnsi"/>
-          <w:color w:val="000000"/>
-          <w:sz w:val="28"/>
-          <w:szCs w:val="28"/>
-        </w:rPr>
-        <w:t xml:space="preserve"> , delete the </w:t>
-      </w:r>
-      <w:r>
-        <w:rPr>
-          <w:rFonts w:eastAsia="Times New Roman" w:cstheme="minorHAnsi"/>
-          <w:color w:val="000000"/>
-          <w:sz w:val="28"/>
-          <w:szCs w:val="28"/>
-        </w:rPr>
-        <w:t>Budget Accounts</w:t>
-      </w:r>
     </w:p>
     <w:p>
       <w:pPr>
@@ -774,7 +746,158 @@
           <w:szCs w:val="28"/>
         </w:rPr>
         <w:br/>
-        <w:t xml:space="preserve">    3.12)   Create a Budget &gt; Setup &gt; Cost Centers , edit the Cost Centers  , delete the Cost Centers</w:t>
+      </w:r>
+      <w:r>
+        <w:rPr>
+          <w:rFonts w:eastAsia="Times New Roman" w:cstheme="minorHAnsi"/>
+          <w:color w:val="000000"/>
+          <w:sz w:val="28"/>
+          <w:szCs w:val="28"/>
+        </w:rPr>
+        <w:t xml:space="preserve">    3.11)   Create </w:t>
+      </w:r>
+      <w:proofErr w:type="gramStart"/>
+      <w:r>
+        <w:rPr>
+          <w:rFonts w:eastAsia="Times New Roman" w:cstheme="minorHAnsi"/>
+          <w:color w:val="000000"/>
+          <w:sz w:val="28"/>
+          <w:szCs w:val="28"/>
+        </w:rPr>
+        <w:t>a</w:t>
+      </w:r>
+      <w:r>
+        <w:rPr>
+          <w:rFonts w:eastAsia="Times New Roman" w:cstheme="minorHAnsi"/>
+          <w:color w:val="000000"/>
+          <w:sz w:val="28"/>
+          <w:szCs w:val="28"/>
+        </w:rPr>
+        <w:t xml:space="preserve"> </w:t>
+      </w:r>
+      <w:r>
+        <w:rPr>
+          <w:rFonts w:eastAsia="Times New Roman" w:cstheme="minorHAnsi"/>
+          <w:color w:val="000000"/>
+          <w:sz w:val="28"/>
+          <w:szCs w:val="28"/>
+        </w:rPr>
+        <w:t xml:space="preserve"> Budget</w:t>
+      </w:r>
+      <w:proofErr w:type="gramEnd"/>
+      <w:r>
+        <w:rPr>
+          <w:rFonts w:eastAsia="Times New Roman" w:cstheme="minorHAnsi"/>
+          <w:color w:val="000000"/>
+          <w:sz w:val="28"/>
+          <w:szCs w:val="28"/>
+        </w:rPr>
+        <w:t xml:space="preserve"> &gt; Setup &gt; </w:t>
+      </w:r>
+      <w:r>
+        <w:rPr>
+          <w:rFonts w:eastAsia="Times New Roman" w:cstheme="minorHAnsi"/>
+          <w:color w:val="000000"/>
+          <w:sz w:val="28"/>
+          <w:szCs w:val="28"/>
+        </w:rPr>
+        <w:t>Budget Accounts</w:t>
+      </w:r>
+      <w:r>
+        <w:rPr>
+          <w:rFonts w:eastAsia="Times New Roman" w:cstheme="minorHAnsi"/>
+          <w:color w:val="000000"/>
+          <w:sz w:val="28"/>
+          <w:szCs w:val="28"/>
+        </w:rPr>
+        <w:t xml:space="preserve"> , edit the </w:t>
+      </w:r>
+      <w:r>
+        <w:rPr>
+          <w:rFonts w:eastAsia="Times New Roman" w:cstheme="minorHAnsi"/>
+          <w:color w:val="000000"/>
+          <w:sz w:val="28"/>
+          <w:szCs w:val="28"/>
+        </w:rPr>
+        <w:t>Budget Accounts</w:t>
+      </w:r>
+      <w:r>
+        <w:rPr>
+          <w:rFonts w:eastAsia="Times New Roman" w:cstheme="minorHAnsi"/>
+          <w:color w:val="000000"/>
+          <w:sz w:val="28"/>
+          <w:szCs w:val="28"/>
+        </w:rPr>
+        <w:t xml:space="preserve"> , delete the </w:t>
+      </w:r>
+      <w:r>
+        <w:rPr>
+          <w:rFonts w:eastAsia="Times New Roman" w:cstheme="minorHAnsi"/>
+          <w:color w:val="000000"/>
+          <w:sz w:val="28"/>
+          <w:szCs w:val="28"/>
+        </w:rPr>
+        <w:t>Budget Accounts</w:t>
+      </w:r>
+    </w:p>
+    <w:p>
+      <w:pPr>
+        <w:shd w:val="clear" w:color="auto" w:fill="FFFFFF"/>
+        <w:tabs>
+          <w:tab w:val="left" w:pos="916"/>
+          <w:tab w:val="left" w:pos="1832"/>
+          <w:tab w:val="left" w:pos="2748"/>
+          <w:tab w:val="left" w:pos="3664"/>
+          <w:tab w:val="left" w:pos="4580"/>
+          <w:tab w:val="left" w:pos="5496"/>
+          <w:tab w:val="left" w:pos="6412"/>
+          <w:tab w:val="left" w:pos="7328"/>
+          <w:tab w:val="left" w:pos="8244"/>
+          <w:tab w:val="left" w:pos="9160"/>
+          <w:tab w:val="left" w:pos="10076"/>
+          <w:tab w:val="left" w:pos="10992"/>
+          <w:tab w:val="left" w:pos="11908"/>
+          <w:tab w:val="left" w:pos="12824"/>
+          <w:tab w:val="left" w:pos="13740"/>
+          <w:tab w:val="left" w:pos="14656"/>
+        </w:tabs>
+        <w:spacing w:after="0" w:line="240" w:lineRule="auto"/>
+        <w:rPr>
+          <w:rFonts w:eastAsia="Times New Roman" w:cstheme="minorHAnsi"/>
+          <w:color w:val="000000"/>
+          <w:sz w:val="28"/>
+          <w:szCs w:val="28"/>
+        </w:rPr>
+      </w:pPr>
+      <w:r>
+        <w:rPr>
+          <w:rFonts w:eastAsia="Times New Roman" w:cstheme="minorHAnsi"/>
+          <w:color w:val="000000"/>
+          <w:sz w:val="28"/>
+          <w:szCs w:val="28"/>
+        </w:rPr>
+        <w:br/>
+        <w:t xml:space="preserve">    3.12)   Create a Budget &gt; Setup &gt; Cost </w:t>
+      </w:r>
+      <w:proofErr w:type="gramStart"/>
+      <w:r>
+        <w:rPr>
+          <w:rFonts w:eastAsia="Times New Roman" w:cstheme="minorHAnsi"/>
+          <w:color w:val="000000"/>
+          <w:sz w:val="28"/>
+          <w:szCs w:val="28"/>
+        </w:rPr>
+        <w:t>Centers ,</w:t>
+      </w:r>
+      <w:proofErr w:type="gramEnd"/>
+      <w:r>
+        <w:rPr>
+          <w:rFonts w:eastAsia="Times New Roman" w:cstheme="minorHAnsi"/>
+          <w:color w:val="000000"/>
+          <w:sz w:val="28"/>
+          <w:szCs w:val="28"/>
+        </w:rPr>
+        <w:t xml:space="preserve"> edit the Cost Centers  , delete the Cost Centers</w:t>
       </w:r>
       <w:r>
         <w:rPr>

</xml_diff>